<commit_message>
assignment learned to upload the assignment on github
</commit_message>
<xml_diff>
--- a/Assignment 1 documentation.docx
+++ b/Assignment 1 documentation.docx
@@ -11,6 +11,27 @@
         <w:t>Advance Programming Assignment1</w:t>
       </w:r>
     </w:p>
+    <w:p/>
+    <w:p>
+      <w:r>
+        <w:t xml:space="preserve">My </w:t>
+      </w:r>
+      <w:proofErr w:type="spellStart"/>
+      <w:r>
+        <w:t>github</w:t>
+      </w:r>
+      <w:proofErr w:type="spellEnd"/>
+      <w:r>
+        <w:t xml:space="preserve"> link:</w:t>
+      </w:r>
+    </w:p>
+    <w:p>
+      <w:r>
+        <w:t>https://github.com/herozero777/Assignment-1-AP</w:t>
+      </w:r>
+      <w:bookmarkStart w:id="0" w:name="_GoBack"/>
+      <w:bookmarkEnd w:id="0"/>
+    </w:p>
     <w:p>
       <w:pPr>
         <w:pStyle w:val="Heading1"/>
@@ -1380,8 +1401,6 @@
           <w:szCs w:val="24"/>
         </w:rPr>
       </w:pPr>
-      <w:bookmarkStart w:id="0" w:name="_GoBack"/>
-      <w:bookmarkEnd w:id="0"/>
     </w:p>
     <w:p>
       <w:pPr>

</xml_diff>